<commit_message>
Modification du word : information sur le reset (astuce)
</commit_message>
<xml_diff>
--- a/L476_LoPoSo_LEDBlink_2024/note de configuration.docx
+++ b/L476_LoPoSo_LEDBlink_2024/note de configuration.docx
@@ -48,6 +48,336 @@
       </w:r>
     </w:p>
     <w:p>
+      <w:pPr>
+        <w:rPr>
+          <w:b/>
+          <w:bCs/>
+          <w:sz w:val="36"/>
+          <w:szCs w:val="36"/>
+        </w:rPr>
+      </w:pPr>
+      <w:r>
+        <w:rPr>
+          <w:b/>
+          <w:bCs/>
+          <w:sz w:val="36"/>
+          <w:szCs w:val="36"/>
+        </w:rPr>
+        <w:t>Conseil pour le reset :</w:t>
+      </w:r>
+    </w:p>
+    <w:p>
+      <w:pPr>
+        <w:rPr>
+          <w:b/>
+          <w:bCs/>
+          <w:sz w:val="36"/>
+          <w:szCs w:val="36"/>
+        </w:rPr>
+      </w:pPr>
+      <w:r>
+        <w:rPr>
+          <w:b/>
+          <w:bCs/>
+          <w:noProof/>
+          <w:sz w:val="36"/>
+          <w:szCs w:val="36"/>
+        </w:rPr>
+        <mc:AlternateContent>
+          <mc:Choice Requires="wps">
+            <w:drawing>
+              <wp:anchor distT="0" distB="0" distL="114300" distR="114300" simplePos="0" relativeHeight="251660288" behindDoc="0" locked="0" layoutInCell="1" allowOverlap="1" wp14:anchorId="703D8C25" wp14:editId="1759A35A">
+                <wp:simplePos x="0" y="0"/>
+                <wp:positionH relativeFrom="column">
+                  <wp:posOffset>-276275</wp:posOffset>
+                </wp:positionH>
+                <wp:positionV relativeFrom="paragraph">
+                  <wp:posOffset>1756460</wp:posOffset>
+                </wp:positionV>
+                <wp:extent cx="3840480" cy="365760"/>
+                <wp:effectExtent l="0" t="0" r="7620" b="0"/>
+                <wp:wrapNone/>
+                <wp:docPr id="242171588" name="Oval 6"/>
+                <wp:cNvGraphicFramePr/>
+                <a:graphic xmlns:a="http://schemas.openxmlformats.org/drawingml/2006/main">
+                  <a:graphicData uri="http://schemas.microsoft.com/office/word/2010/wordprocessingShape">
+                    <wps:wsp>
+                      <wps:cNvSpPr/>
+                      <wps:spPr>
+                        <a:xfrm>
+                          <a:off x="0" y="0"/>
+                          <a:ext cx="3840480" cy="365760"/>
+                        </a:xfrm>
+                        <a:prstGeom prst="ellipse">
+                          <a:avLst/>
+                        </a:prstGeom>
+                        <a:solidFill>
+                          <a:srgbClr val="E71224">
+                            <a:alpha val="5000"/>
+                          </a:srgbClr>
+                        </a:solidFill>
+                        <a:ln w="18000">
+                          <a:solidFill>
+                            <a:srgbClr val="E71224"/>
+                          </a:solidFill>
+                        </a:ln>
+                      </wps:spPr>
+                      <wps:style>
+                        <a:lnRef idx="2">
+                          <a:schemeClr val="accent1">
+                            <a:shade val="15000"/>
+                          </a:schemeClr>
+                        </a:lnRef>
+                        <a:fillRef idx="1">
+                          <a:schemeClr val="accent1"/>
+                        </a:fillRef>
+                        <a:effectRef idx="0">
+                          <a:schemeClr val="accent1"/>
+                        </a:effectRef>
+                        <a:fontRef idx="minor">
+                          <a:schemeClr val="lt1"/>
+                        </a:fontRef>
+                      </wps:style>
+                      <wps:bodyPr rot="0" spcFirstLastPara="0" vertOverflow="overflow" horzOverflow="overflow" vert="horz" wrap="square" lIns="91440" tIns="45720" rIns="91440" bIns="45720" numCol="1" spcCol="0" rtlCol="0" fromWordArt="0" anchor="ctr" anchorCtr="0" forceAA="0" compatLnSpc="1">
+                        <a:prstTxWarp prst="textNoShape">
+                          <a:avLst/>
+                        </a:prstTxWarp>
+                        <a:noAutofit/>
+                      </wps:bodyPr>
+                    </wps:wsp>
+                  </a:graphicData>
+                </a:graphic>
+              </wp:anchor>
+            </w:drawing>
+          </mc:Choice>
+          <mc:Fallback>
+            <w:pict>
+              <v:oval w14:anchorId="5F41E099" id="Oval 6" o:spid="_x0000_s1026" style="position:absolute;margin-left:-21.75pt;margin-top:138.3pt;width:302.4pt;height:28.8pt;z-index:251660288;visibility:visible;mso-wrap-style:square;mso-wrap-distance-left:9pt;mso-wrap-distance-top:0;mso-wrap-distance-right:9pt;mso-wrap-distance-bottom:0;mso-position-horizontal:absolute;mso-position-horizontal-relative:text;mso-position-vertical:absolute;mso-position-vertical-relative:text;v-text-anchor:middle" o:gfxdata="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" fillcolor="#e71224" strokecolor="#e71224" strokeweight=".5mm">
+                <v:fill opacity="3341f"/>
+                <v:stroke joinstyle="miter"/>
+              </v:oval>
+            </w:pict>
+          </mc:Fallback>
+        </mc:AlternateContent>
+      </w:r>
+      <w:r>
+        <w:rPr>
+          <w:b/>
+          <w:bCs/>
+          <w:sz w:val="36"/>
+          <w:szCs w:val="36"/>
+        </w:rPr>
+        <w:drawing>
+          <wp:inline distT="0" distB="0" distL="0" distR="0" wp14:anchorId="1E342E57" wp14:editId="56AD440C">
+            <wp:extent cx="2876951" cy="4039164"/>
+            <wp:effectExtent l="0" t="0" r="0" b="0"/>
+            <wp:docPr id="368427231" name="Picture 1" descr="A screenshot of a computer program&#10;&#10;AI-generated content may be incorrect."/>
+            <wp:cNvGraphicFramePr>
+              <a:graphicFrameLocks xmlns:a="http://schemas.openxmlformats.org/drawingml/2006/main" noChangeAspect="1"/>
+            </wp:cNvGraphicFramePr>
+            <a:graphic xmlns:a="http://schemas.openxmlformats.org/drawingml/2006/main">
+              <a:graphicData uri="http://schemas.openxmlformats.org/drawingml/2006/picture">
+                <pic:pic xmlns:pic="http://schemas.openxmlformats.org/drawingml/2006/picture">
+                  <pic:nvPicPr>
+                    <pic:cNvPr id="368427231" name="Picture 1" descr="A screenshot of a computer program&#10;&#10;AI-generated content may be incorrect."/>
+                    <pic:cNvPicPr/>
+                  </pic:nvPicPr>
+                  <pic:blipFill>
+                    <a:blip r:embed="rId5"/>
+                    <a:stretch>
+                      <a:fillRect/>
+                    </a:stretch>
+                  </pic:blipFill>
+                  <pic:spPr>
+                    <a:xfrm>
+                      <a:off x="0" y="0"/>
+                      <a:ext cx="2876951" cy="4039164"/>
+                    </a:xfrm>
+                    <a:prstGeom prst="rect">
+                      <a:avLst/>
+                    </a:prstGeom>
+                  </pic:spPr>
+                </pic:pic>
+              </a:graphicData>
+            </a:graphic>
+          </wp:inline>
+        </w:drawing>
+      </w:r>
+    </w:p>
+    <w:p>
+      <w:pPr>
+        <w:rPr>
+          <w:b/>
+          <w:bCs/>
+          <w:sz w:val="36"/>
+          <w:szCs w:val="36"/>
+        </w:rPr>
+      </w:pPr>
+      <w:r>
+        <w:rPr>
+          <w:b/>
+          <w:bCs/>
+          <w:noProof/>
+          <w:sz w:val="36"/>
+          <w:szCs w:val="36"/>
+        </w:rPr>
+        <w:lastRenderedPageBreak/>
+        <mc:AlternateContent>
+          <mc:Choice Requires="wps">
+            <w:drawing>
+              <wp:anchor distT="0" distB="0" distL="114300" distR="114300" simplePos="0" relativeHeight="251662336" behindDoc="0" locked="0" layoutInCell="1" allowOverlap="1" wp14:anchorId="2AF8A647" wp14:editId="561DB37C">
+                <wp:simplePos x="0" y="0"/>
+                <wp:positionH relativeFrom="column">
+                  <wp:posOffset>1319245</wp:posOffset>
+                </wp:positionH>
+                <wp:positionV relativeFrom="paragraph">
+                  <wp:posOffset>3114925</wp:posOffset>
+                </wp:positionV>
+                <wp:extent cx="2011680" cy="365760"/>
+                <wp:effectExtent l="0" t="0" r="7620" b="0"/>
+                <wp:wrapNone/>
+                <wp:docPr id="933508930" name="Oval 8"/>
+                <wp:cNvGraphicFramePr/>
+                <a:graphic xmlns:a="http://schemas.openxmlformats.org/drawingml/2006/main">
+                  <a:graphicData uri="http://schemas.microsoft.com/office/word/2010/wordprocessingShape">
+                    <wps:wsp>
+                      <wps:cNvSpPr/>
+                      <wps:spPr>
+                        <a:xfrm>
+                          <a:off x="0" y="0"/>
+                          <a:ext cx="2011680" cy="365760"/>
+                        </a:xfrm>
+                        <a:prstGeom prst="ellipse">
+                          <a:avLst/>
+                        </a:prstGeom>
+                        <a:solidFill>
+                          <a:srgbClr val="E71224">
+                            <a:alpha val="5000"/>
+                          </a:srgbClr>
+                        </a:solidFill>
+                        <a:ln w="18000">
+                          <a:solidFill>
+                            <a:srgbClr val="E71224"/>
+                          </a:solidFill>
+                        </a:ln>
+                      </wps:spPr>
+                      <wps:style>
+                        <a:lnRef idx="2">
+                          <a:schemeClr val="accent1">
+                            <a:shade val="15000"/>
+                          </a:schemeClr>
+                        </a:lnRef>
+                        <a:fillRef idx="1">
+                          <a:schemeClr val="accent1"/>
+                        </a:fillRef>
+                        <a:effectRef idx="0">
+                          <a:schemeClr val="accent1"/>
+                        </a:effectRef>
+                        <a:fontRef idx="minor">
+                          <a:schemeClr val="lt1"/>
+                        </a:fontRef>
+                      </wps:style>
+                      <wps:bodyPr rot="0" spcFirstLastPara="0" vertOverflow="overflow" horzOverflow="overflow" vert="horz" wrap="square" lIns="91440" tIns="45720" rIns="91440" bIns="45720" numCol="1" spcCol="0" rtlCol="0" fromWordArt="0" anchor="ctr" anchorCtr="0" forceAA="0" compatLnSpc="1">
+                        <a:prstTxWarp prst="textNoShape">
+                          <a:avLst/>
+                        </a:prstTxWarp>
+                        <a:noAutofit/>
+                      </wps:bodyPr>
+                    </wps:wsp>
+                  </a:graphicData>
+                </a:graphic>
+              </wp:anchor>
+            </w:drawing>
+          </mc:Choice>
+          <mc:Fallback>
+            <w:pict>
+              <v:oval w14:anchorId="59A07DBA" id="Oval 8" o:spid="_x0000_s1026" style="position:absolute;margin-left:103.9pt;margin-top:245.25pt;width:158.4pt;height:28.8pt;z-index:251662336;visibility:visible;mso-wrap-style:square;mso-wrap-distance-left:9pt;mso-wrap-distance-top:0;mso-wrap-distance-right:9pt;mso-wrap-distance-bottom:0;mso-position-horizontal:absolute;mso-position-horizontal-relative:text;mso-position-vertical:absolute;mso-position-vertical-relative:text;v-text-anchor:middle" o:gfxdata="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" fillcolor="#e71224" strokecolor="#e71224" strokeweight=".5mm">
+                <v:fill opacity="3341f"/>
+                <v:stroke joinstyle="miter"/>
+              </v:oval>
+            </w:pict>
+          </mc:Fallback>
+        </mc:AlternateContent>
+      </w:r>
+      <w:r>
+        <w:rPr>
+          <w:b/>
+          <w:bCs/>
+          <w:sz w:val="36"/>
+          <w:szCs w:val="36"/>
+        </w:rPr>
+        <w:drawing>
+          <wp:inline distT="0" distB="0" distL="0" distR="0" wp14:anchorId="15614240" wp14:editId="79030CBE">
+            <wp:extent cx="5760720" cy="4582160"/>
+            <wp:effectExtent l="0" t="0" r="0" b="0"/>
+            <wp:docPr id="425422002" name="Picture 1" descr="A screenshot of a computer&#10;&#10;AI-generated content may be incorrect."/>
+            <wp:cNvGraphicFramePr>
+              <a:graphicFrameLocks xmlns:a="http://schemas.openxmlformats.org/drawingml/2006/main" noChangeAspect="1"/>
+            </wp:cNvGraphicFramePr>
+            <a:graphic xmlns:a="http://schemas.openxmlformats.org/drawingml/2006/main">
+              <a:graphicData uri="http://schemas.openxmlformats.org/drawingml/2006/picture">
+                <pic:pic xmlns:pic="http://schemas.openxmlformats.org/drawingml/2006/picture">
+                  <pic:nvPicPr>
+                    <pic:cNvPr id="425422002" name="Picture 1" descr="A screenshot of a computer&#10;&#10;AI-generated content may be incorrect."/>
+                    <pic:cNvPicPr/>
+                  </pic:nvPicPr>
+                  <pic:blipFill>
+                    <a:blip r:embed="rId6"/>
+                    <a:stretch>
+                      <a:fillRect/>
+                    </a:stretch>
+                  </pic:blipFill>
+                  <pic:spPr>
+                    <a:xfrm>
+                      <a:off x="0" y="0"/>
+                      <a:ext cx="5760720" cy="4582160"/>
+                    </a:xfrm>
+                    <a:prstGeom prst="rect">
+                      <a:avLst/>
+                    </a:prstGeom>
+                  </pic:spPr>
+                </pic:pic>
+              </a:graphicData>
+            </a:graphic>
+          </wp:inline>
+        </w:drawing>
+      </w:r>
+    </w:p>
+    <w:p>
+      <w:pPr>
+        <w:rPr>
+          <w:b/>
+          <w:bCs/>
+          <w:sz w:val="36"/>
+          <w:szCs w:val="36"/>
+        </w:rPr>
+      </w:pPr>
+      <w:r>
+        <w:rPr>
+          <w:b/>
+          <w:bCs/>
+          <w:sz w:val="36"/>
+          <w:szCs w:val="36"/>
+        </w:rPr>
+        <w:t>Choisir hardware reset</w:t>
+      </w:r>
+    </w:p>
+    <w:p>
+      <w:pPr>
+        <w:rPr>
+          <w:sz w:val="24"/>
+          <w:szCs w:val="24"/>
+        </w:rPr>
+      </w:pPr>
+      <w:r>
+        <w:rPr>
+          <w:sz w:val="24"/>
+          <w:szCs w:val="24"/>
+        </w:rPr>
+        <w:t>Permet de ne pas casser le debugger en appuyant sur le bouton de reset.</w:t>
+      </w:r>
+    </w:p>
+    <w:p>
       <w:r>
         <w:rPr>
           <w:noProof/>
@@ -68,7 +398,7 @@
                     <pic:cNvPicPr/>
                   </pic:nvPicPr>
                   <pic:blipFill>
-                    <a:blip r:embed="rId5"/>
+                    <a:blip r:embed="rId7"/>
                     <a:stretch>
                       <a:fillRect/>
                     </a:stretch>
@@ -114,6 +444,7 @@
         <w:rPr>
           <w:noProof/>
         </w:rPr>
+        <w:lastRenderedPageBreak/>
         <w:drawing>
           <wp:inline distT="0" distB="0" distL="0" distR="0" wp14:anchorId="70BC86A0" wp14:editId="00640D17">
             <wp:extent cx="5760720" cy="2898775"/>
@@ -130,7 +461,7 @@
                     <pic:cNvPicPr/>
                   </pic:nvPicPr>
                   <pic:blipFill>
-                    <a:blip r:embed="rId6"/>
+                    <a:blip r:embed="rId8"/>
                     <a:stretch>
                       <a:fillRect/>
                     </a:stretch>
@@ -156,7 +487,6 @@
         <w:rPr>
           <w:noProof/>
         </w:rPr>
-        <w:lastRenderedPageBreak/>
         <w:drawing>
           <wp:inline distT="0" distB="0" distL="0" distR="0" wp14:anchorId="6ADD0D2D" wp14:editId="4935A9AD">
             <wp:extent cx="5760720" cy="2691130"/>
@@ -173,7 +503,7 @@
                     <pic:cNvPicPr/>
                   </pic:nvPicPr>
                   <pic:blipFill>
-                    <a:blip r:embed="rId7"/>
+                    <a:blip r:embed="rId9"/>
                     <a:stretch>
                       <a:fillRect/>
                     </a:stretch>
@@ -223,7 +553,7 @@
                     <pic:cNvPicPr/>
                   </pic:nvPicPr>
                   <pic:blipFill>
-                    <a:blip r:embed="rId8"/>
+                    <a:blip r:embed="rId10"/>
                     <a:stretch>
                       <a:fillRect/>
                     </a:stretch>
@@ -277,6 +607,7 @@
           <w:bCs/>
           <w:noProof/>
         </w:rPr>
+        <w:lastRenderedPageBreak/>
         <w:drawing>
           <wp:inline distT="0" distB="0" distL="0" distR="0" wp14:anchorId="4F8252A9" wp14:editId="2D063726">
             <wp:extent cx="5760720" cy="2830195"/>
@@ -293,7 +624,7 @@
                     <pic:cNvPicPr/>
                   </pic:nvPicPr>
                   <pic:blipFill>
-                    <a:blip r:embed="rId9"/>
+                    <a:blip r:embed="rId11"/>
                     <a:stretch>
                       <a:fillRect/>
                     </a:stretch>
@@ -327,7 +658,6 @@
           <w:bCs/>
           <w:noProof/>
         </w:rPr>
-        <w:lastRenderedPageBreak/>
         <w:drawing>
           <wp:inline distT="0" distB="0" distL="0" distR="0" wp14:anchorId="17228D6C" wp14:editId="1E4B63D4">
             <wp:extent cx="5760720" cy="1165860"/>
@@ -344,7 +674,7 @@
                     <pic:cNvPicPr/>
                   </pic:nvPicPr>
                   <pic:blipFill>
-                    <a:blip r:embed="rId10"/>
+                    <a:blip r:embed="rId12"/>
                     <a:stretch>
                       <a:fillRect/>
                     </a:stretch>
@@ -389,7 +719,7 @@
                     <pic:cNvPicPr/>
                   </pic:nvPicPr>
                   <pic:blipFill>
-                    <a:blip r:embed="rId11"/>
+                    <a:blip r:embed="rId13"/>
                     <a:stretch>
                       <a:fillRect/>
                     </a:stretch>
@@ -442,7 +772,7 @@
                     <pic:cNvPicPr/>
                   </pic:nvPicPr>
                   <pic:blipFill>
-                    <a:blip r:embed="rId12"/>
+                    <a:blip r:embed="rId14"/>
                     <a:stretch>
                       <a:fillRect/>
                     </a:stretch>
@@ -485,7 +815,7 @@
                     <pic:cNvPicPr/>
                   </pic:nvPicPr>
                   <pic:blipFill>
-                    <a:blip r:embed="rId13"/>
+                    <a:blip r:embed="rId15"/>
                     <a:stretch>
                       <a:fillRect/>
                     </a:stretch>
@@ -527,7 +857,7 @@
                     <pic:cNvPicPr/>
                   </pic:nvPicPr>
                   <pic:blipFill>
-                    <a:blip r:embed="rId14"/>
+                    <a:blip r:embed="rId16"/>
                     <a:stretch>
                       <a:fillRect/>
                     </a:stretch>
@@ -821,7 +1151,7 @@
                     <pic:cNvPicPr/>
                   </pic:nvPicPr>
                   <pic:blipFill>
-                    <a:blip r:embed="rId15"/>
+                    <a:blip r:embed="rId17"/>
                     <a:stretch>
                       <a:fillRect/>
                     </a:stretch>
@@ -874,7 +1204,7 @@
                     <pic:cNvPicPr/>
                   </pic:nvPicPr>
                   <pic:blipFill>
-                    <a:blip r:embed="rId16"/>
+                    <a:blip r:embed="rId18"/>
                     <a:stretch>
                       <a:fillRect/>
                     </a:stretch>
@@ -926,7 +1256,7 @@
                     <pic:cNvPicPr/>
                   </pic:nvPicPr>
                   <pic:blipFill>
-                    <a:blip r:embed="rId17"/>
+                    <a:blip r:embed="rId19"/>
                     <a:stretch>
                       <a:fillRect/>
                     </a:stretch>
@@ -978,7 +1308,7 @@
                     <pic:cNvPicPr/>
                   </pic:nvPicPr>
                   <pic:blipFill>
-                    <a:blip r:embed="rId18"/>
+                    <a:blip r:embed="rId20"/>
                     <a:stretch>
                       <a:fillRect/>
                     </a:stretch>
@@ -1031,7 +1361,7 @@
                     <pic:cNvPicPr/>
                   </pic:nvPicPr>
                   <pic:blipFill>
-                    <a:blip r:embed="rId19"/>
+                    <a:blip r:embed="rId21"/>
                     <a:stretch>
                       <a:fillRect/>
                     </a:stretch>
@@ -1083,7 +1413,7 @@
                     <pic:cNvPicPr/>
                   </pic:nvPicPr>
                   <pic:blipFill>
-                    <a:blip r:embed="rId20"/>
+                    <a:blip r:embed="rId22"/>
                     <a:stretch>
                       <a:fillRect/>
                     </a:stretch>
@@ -1135,7 +1465,7 @@
                     <pic:cNvPicPr/>
                   </pic:nvPicPr>
                   <pic:blipFill>
-                    <a:blip r:embed="rId21"/>
+                    <a:blip r:embed="rId23"/>
                     <a:stretch>
                       <a:fillRect/>
                     </a:stretch>
@@ -1219,7 +1549,7 @@
                     <pic:cNvPicPr/>
                   </pic:nvPicPr>
                   <pic:blipFill>
-                    <a:blip r:embed="rId22"/>
+                    <a:blip r:embed="rId24"/>
                     <a:stretch>
                       <a:fillRect/>
                     </a:stretch>
@@ -1268,7 +1598,7 @@
                     <pic:cNvPicPr/>
                   </pic:nvPicPr>
                   <pic:blipFill>
-                    <a:blip r:embed="rId23"/>
+                    <a:blip r:embed="rId25"/>
                     <a:stretch>
                       <a:fillRect/>
                     </a:stretch>
@@ -1316,7 +1646,7 @@
                     <pic:cNvPicPr/>
                   </pic:nvPicPr>
                   <pic:blipFill>
-                    <a:blip r:embed="rId24"/>
+                    <a:blip r:embed="rId26"/>
                     <a:stretch>
                       <a:fillRect/>
                     </a:stretch>
@@ -1364,7 +1694,7 @@
                     <pic:cNvPicPr/>
                   </pic:nvPicPr>
                   <pic:blipFill>
-                    <a:blip r:embed="rId25"/>
+                    <a:blip r:embed="rId27"/>
                     <a:stretch>
                       <a:fillRect/>
                     </a:stretch>
@@ -1438,7 +1768,7 @@
                     <pic:cNvPicPr/>
                   </pic:nvPicPr>
                   <pic:blipFill>
-                    <a:blip r:embed="rId26"/>
+                    <a:blip r:embed="rId28"/>
                     <a:stretch>
                       <a:fillRect/>
                     </a:stretch>
@@ -1486,7 +1816,7 @@
                     <pic:cNvPicPr/>
                   </pic:nvPicPr>
                   <pic:blipFill>
-                    <a:blip r:embed="rId27"/>
+                    <a:blip r:embed="rId29"/>
                     <a:stretch>
                       <a:fillRect/>
                     </a:stretch>
@@ -1603,7 +1933,7 @@
                     <pic:cNvPicPr/>
                   </pic:nvPicPr>
                   <pic:blipFill>
-                    <a:blip r:embed="rId28"/>
+                    <a:blip r:embed="rId30"/>
                     <a:stretch>
                       <a:fillRect/>
                     </a:stretch>
@@ -1678,7 +2008,7 @@
                     <pic:cNvPicPr/>
                   </pic:nvPicPr>
                   <pic:blipFill>
-                    <a:blip r:embed="rId29"/>
+                    <a:blip r:embed="rId31"/>
                     <a:stretch>
                       <a:fillRect/>
                     </a:stretch>
@@ -1763,7 +2093,7 @@
                     <pic:cNvPicPr/>
                   </pic:nvPicPr>
                   <pic:blipFill>
-                    <a:blip r:embed="rId30"/>
+                    <a:blip r:embed="rId32"/>
                     <a:stretch>
                       <a:fillRect/>
                     </a:stretch>
@@ -1810,7 +2140,7 @@
                     <pic:cNvPicPr/>
                   </pic:nvPicPr>
                   <pic:blipFill>
-                    <a:blip r:embed="rId31"/>
+                    <a:blip r:embed="rId33"/>
                     <a:stretch>
                       <a:fillRect/>
                     </a:stretch>
@@ -1843,6 +2173,13 @@
         </w:rPr>
         <w:t>Pour passer en mode stop 0 il faut mettre 000 dans le registre.</w:t>
       </w:r>
+    </w:p>
+    <w:p>
+      <w:pPr>
+        <w:rPr>
+          <w:rFonts w:eastAsiaTheme="minorEastAsia"/>
+        </w:rPr>
+      </w:pPr>
     </w:p>
     <w:sectPr>
       <w:pgSz w:w="11906" w:h="16838"/>

</xml_diff>

<commit_message>
Ajout de fonction PLL off et MSI 24Mhz
</commit_message>
<xml_diff>
--- a/L476_LoPoSo_LEDBlink_2024/note de configuration.docx
+++ b/L476_LoPoSo_LEDBlink_2024/note de configuration.docx
@@ -152,7 +152,7 @@
           </mc:Choice>
           <mc:Fallback>
             <w:pict>
-              <v:oval w14:anchorId="5F41E099" id="Oval 6" o:spid="_x0000_s1026" style="position:absolute;margin-left:-21.75pt;margin-top:138.3pt;width:302.4pt;height:28.8pt;z-index:251660288;visibility:visible;mso-wrap-style:square;mso-wrap-distance-left:9pt;mso-wrap-distance-top:0;mso-wrap-distance-right:9pt;mso-wrap-distance-bottom:0;mso-position-horizontal:absolute;mso-position-horizontal-relative:text;mso-position-vertical:absolute;mso-position-vertical-relative:text;v-text-anchor:middle" o:gfxdata="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" fillcolor="#e71224" strokecolor="#e71224" strokeweight=".5mm">
+              <v:oval w14:anchorId="010556A0" id="Oval 6" o:spid="_x0000_s1026" style="position:absolute;margin-left:-21.75pt;margin-top:138.3pt;width:302.4pt;height:28.8pt;z-index:251660288;visibility:visible;mso-wrap-style:square;mso-wrap-distance-left:9pt;mso-wrap-distance-top:0;mso-wrap-distance-right:9pt;mso-wrap-distance-bottom:0;mso-position-horizontal:absolute;mso-position-horizontal-relative:text;mso-position-vertical:absolute;mso-position-vertical-relative:text;v-text-anchor:middle" o:gfxdata="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" fillcolor="#e71224" strokecolor="#e71224" strokeweight=".5mm">
                 <v:fill opacity="3341f"/>
                 <v:stroke joinstyle="miter"/>
               </v:oval>
@@ -291,7 +291,7 @@
           </mc:Choice>
           <mc:Fallback>
             <w:pict>
-              <v:oval w14:anchorId="59A07DBA" id="Oval 8" o:spid="_x0000_s1026" style="position:absolute;margin-left:103.9pt;margin-top:245.25pt;width:158.4pt;height:28.8pt;z-index:251662336;visibility:visible;mso-wrap-style:square;mso-wrap-distance-left:9pt;mso-wrap-distance-top:0;mso-wrap-distance-right:9pt;mso-wrap-distance-bottom:0;mso-position-horizontal:absolute;mso-position-horizontal-relative:text;mso-position-vertical:absolute;mso-position-vertical-relative:text;v-text-anchor:middle" o:gfxdata="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" fillcolor="#e71224" strokecolor="#e71224" strokeweight=".5mm">
+              <v:oval w14:anchorId="1C92A797" id="Oval 8" o:spid="_x0000_s1026" style="position:absolute;margin-left:103.9pt;margin-top:245.25pt;width:158.4pt;height:28.8pt;z-index:251662336;visibility:visible;mso-wrap-style:square;mso-wrap-distance-left:9pt;mso-wrap-distance-top:0;mso-wrap-distance-right:9pt;mso-wrap-distance-bottom:0;mso-position-horizontal:absolute;mso-position-horizontal-relative:text;mso-position-vertical:absolute;mso-position-vertical-relative:text;v-text-anchor:middle" o:gfxdata="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" fillcolor="#e71224" strokecolor="#e71224" strokeweight=".5mm">
                 <v:fill opacity="3341f"/>
                 <v:stroke joinstyle="miter"/>
               </v:oval>
@@ -530,6 +530,11 @@
       </w:r>
       <w:r>
         <w:t>0x6</w:t>
+      </w:r>
+    </w:p>
+    <w:p>
+      <w:r>
+        <w:t>24Mhz = 1001b = 0x9</w:t>
       </w:r>
     </w:p>
     <w:p>

</xml_diff>

<commit_message>
Ajout des fichiers pour le trensceiver RF
</commit_message>
<xml_diff>
--- a/L476_LoPoSo_LEDBlink_2024/note de configuration.docx
+++ b/L476_LoPoSo_LEDBlink_2024/note de configuration.docx
@@ -152,7 +152,7 @@
           </mc:Choice>
           <mc:Fallback>
             <w:pict>
-              <v:oval w14:anchorId="010556A0" id="Oval 6" o:spid="_x0000_s1026" style="position:absolute;margin-left:-21.75pt;margin-top:138.3pt;width:302.4pt;height:28.8pt;z-index:251660288;visibility:visible;mso-wrap-style:square;mso-wrap-distance-left:9pt;mso-wrap-distance-top:0;mso-wrap-distance-right:9pt;mso-wrap-distance-bottom:0;mso-position-horizontal:absolute;mso-position-horizontal-relative:text;mso-position-vertical:absolute;mso-position-vertical-relative:text;v-text-anchor:middle" o:gfxdata="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" fillcolor="#e71224" strokecolor="#e71224" strokeweight=".5mm">
+              <v:oval w14:anchorId="3D00ED01" id="Oval 6" o:spid="_x0000_s1026" style="position:absolute;margin-left:-21.75pt;margin-top:138.3pt;width:302.4pt;height:28.8pt;z-index:251660288;visibility:visible;mso-wrap-style:square;mso-wrap-distance-left:9pt;mso-wrap-distance-top:0;mso-wrap-distance-right:9pt;mso-wrap-distance-bottom:0;mso-position-horizontal:absolute;mso-position-horizontal-relative:text;mso-position-vertical:absolute;mso-position-vertical-relative:text;v-text-anchor:middle" o:gfxdata="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" fillcolor="#e71224" strokecolor="#e71224" strokeweight=".5mm">
                 <v:fill opacity="3341f"/>
                 <v:stroke joinstyle="miter"/>
               </v:oval>
@@ -291,7 +291,7 @@
           </mc:Choice>
           <mc:Fallback>
             <w:pict>
-              <v:oval w14:anchorId="1C92A797" id="Oval 8" o:spid="_x0000_s1026" style="position:absolute;margin-left:103.9pt;margin-top:245.25pt;width:158.4pt;height:28.8pt;z-index:251662336;visibility:visible;mso-wrap-style:square;mso-wrap-distance-left:9pt;mso-wrap-distance-top:0;mso-wrap-distance-right:9pt;mso-wrap-distance-bottom:0;mso-position-horizontal:absolute;mso-position-horizontal-relative:text;mso-position-vertical:absolute;mso-position-vertical-relative:text;v-text-anchor:middle" o:gfxdata="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" fillcolor="#e71224" strokecolor="#e71224" strokeweight=".5mm">
+              <v:oval w14:anchorId="69192982" id="Oval 8" o:spid="_x0000_s1026" style="position:absolute;margin-left:103.9pt;margin-top:245.25pt;width:158.4pt;height:28.8pt;z-index:251662336;visibility:visible;mso-wrap-style:square;mso-wrap-distance-left:9pt;mso-wrap-distance-top:0;mso-wrap-distance-right:9pt;mso-wrap-distance-bottom:0;mso-position-horizontal:absolute;mso-position-horizontal-relative:text;mso-position-vertical:absolute;mso-position-vertical-relative:text;v-text-anchor:middle" o:gfxdata="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" fillcolor="#e71224" strokecolor="#e71224" strokeweight=".5mm">
                 <v:fill opacity="3341f"/>
                 <v:stroke joinstyle="miter"/>
               </v:oval>
@@ -2183,8 +2183,383 @@
       <w:pPr>
         <w:rPr>
           <w:rFonts w:eastAsiaTheme="minorEastAsia"/>
-        </w:rPr>
-      </w:pPr>
+          <w:b/>
+          <w:bCs/>
+        </w:rPr>
+      </w:pPr>
+      <w:r>
+        <w:rPr>
+          <w:rFonts w:eastAsiaTheme="minorEastAsia"/>
+          <w:b/>
+          <w:bCs/>
+        </w:rPr>
+        <w:t>Transceiver RF</w:t>
+      </w:r>
+    </w:p>
+    <w:p>
+      <w:pPr>
+        <w:rPr>
+          <w:rFonts w:eastAsiaTheme="minorEastAsia"/>
+        </w:rPr>
+      </w:pPr>
+      <w:r>
+        <w:rPr>
+          <w:rFonts w:eastAsiaTheme="minorEastAsia"/>
+        </w:rPr>
+        <w:t>Consignes :</w:t>
+      </w:r>
+    </w:p>
+    <w:p>
+      <w:pPr>
+        <w:rPr>
+          <w:rFonts w:eastAsiaTheme="minorEastAsia"/>
+        </w:rPr>
+      </w:pPr>
+      <w:r>
+        <w:rPr>
+          <w:rFonts w:eastAsiaTheme="minorEastAsia"/>
+        </w:rPr>
+        <w:lastRenderedPageBreak/>
+        <w:drawing>
+          <wp:inline distT="0" distB="0" distL="0" distR="0" wp14:anchorId="572B9835" wp14:editId="115554AA">
+            <wp:extent cx="5760720" cy="413385"/>
+            <wp:effectExtent l="0" t="0" r="0" b="0"/>
+            <wp:docPr id="742445656" name="Picture 1" descr="A close up of a text&#10;&#10;AI-generated content may be incorrect."/>
+            <wp:cNvGraphicFramePr>
+              <a:graphicFrameLocks xmlns:a="http://schemas.openxmlformats.org/drawingml/2006/main" noChangeAspect="1"/>
+            </wp:cNvGraphicFramePr>
+            <a:graphic xmlns:a="http://schemas.openxmlformats.org/drawingml/2006/main">
+              <a:graphicData uri="http://schemas.openxmlformats.org/drawingml/2006/picture">
+                <pic:pic xmlns:pic="http://schemas.openxmlformats.org/drawingml/2006/picture">
+                  <pic:nvPicPr>
+                    <pic:cNvPr id="742445656" name="Picture 1" descr="A close up of a text&#10;&#10;AI-generated content may be incorrect."/>
+                    <pic:cNvPicPr/>
+                  </pic:nvPicPr>
+                  <pic:blipFill>
+                    <a:blip r:embed="rId34"/>
+                    <a:stretch>
+                      <a:fillRect/>
+                    </a:stretch>
+                  </pic:blipFill>
+                  <pic:spPr>
+                    <a:xfrm>
+                      <a:off x="0" y="0"/>
+                      <a:ext cx="5760720" cy="413385"/>
+                    </a:xfrm>
+                    <a:prstGeom prst="rect">
+                      <a:avLst/>
+                    </a:prstGeom>
+                  </pic:spPr>
+                </pic:pic>
+              </a:graphicData>
+            </a:graphic>
+          </wp:inline>
+        </w:drawing>
+      </w:r>
+    </w:p>
+    <w:p>
+      <w:pPr>
+        <w:rPr>
+          <w:rFonts w:eastAsiaTheme="minorEastAsia"/>
+        </w:rPr>
+      </w:pPr>
+      <w:r>
+        <w:rPr>
+          <w:rFonts w:eastAsiaTheme="minorEastAsia"/>
+        </w:rPr>
+        <w:t>Configuration du transceiver :</w:t>
+      </w:r>
+    </w:p>
+    <w:p>
+      <w:pPr>
+        <w:rPr>
+          <w:rFonts w:eastAsiaTheme="minorEastAsia"/>
+          <w:sz w:val="28"/>
+          <w:szCs w:val="28"/>
+        </w:rPr>
+      </w:pPr>
+      <w:r>
+        <w:rPr>
+          <w:rFonts w:eastAsiaTheme="minorEastAsia"/>
+          <w:sz w:val="28"/>
+          <w:szCs w:val="28"/>
+        </w:rPr>
+        <w:t>Réception</w:t>
+      </w:r>
+    </w:p>
+    <w:p>
+      <w:pPr>
+        <w:rPr>
+          <w:rFonts w:eastAsiaTheme="minorEastAsia"/>
+        </w:rPr>
+      </w:pPr>
+      <w:r>
+        <w:rPr>
+          <w:rFonts w:eastAsiaTheme="minorEastAsia"/>
+        </w:rPr>
+        <w:drawing>
+          <wp:inline distT="0" distB="0" distL="0" distR="0" wp14:anchorId="01C67BF4" wp14:editId="69A3C19F">
+            <wp:extent cx="2572109" cy="628738"/>
+            <wp:effectExtent l="0" t="0" r="0" b="0"/>
+            <wp:docPr id="2116732192" name="Picture 1" descr="A close up of a text&#10;&#10;AI-generated content may be incorrect."/>
+            <wp:cNvGraphicFramePr>
+              <a:graphicFrameLocks xmlns:a="http://schemas.openxmlformats.org/drawingml/2006/main" noChangeAspect="1"/>
+            </wp:cNvGraphicFramePr>
+            <a:graphic xmlns:a="http://schemas.openxmlformats.org/drawingml/2006/main">
+              <a:graphicData uri="http://schemas.openxmlformats.org/drawingml/2006/picture">
+                <pic:pic xmlns:pic="http://schemas.openxmlformats.org/drawingml/2006/picture">
+                  <pic:nvPicPr>
+                    <pic:cNvPr id="2116732192" name="Picture 1" descr="A close up of a text&#10;&#10;AI-generated content may be incorrect."/>
+                    <pic:cNvPicPr/>
+                  </pic:nvPicPr>
+                  <pic:blipFill>
+                    <a:blip r:embed="rId35"/>
+                    <a:stretch>
+                      <a:fillRect/>
+                    </a:stretch>
+                  </pic:blipFill>
+                  <pic:spPr>
+                    <a:xfrm>
+                      <a:off x="0" y="0"/>
+                      <a:ext cx="2572109" cy="628738"/>
+                    </a:xfrm>
+                    <a:prstGeom prst="rect">
+                      <a:avLst/>
+                    </a:prstGeom>
+                  </pic:spPr>
+                </pic:pic>
+              </a:graphicData>
+            </a:graphic>
+          </wp:inline>
+        </w:drawing>
+      </w:r>
+    </w:p>
+    <w:p>
+      <w:pPr>
+        <w:rPr>
+          <w:rFonts w:eastAsiaTheme="minorEastAsia"/>
+        </w:rPr>
+      </w:pPr>
+      <w:r>
+        <w:rPr>
+          <w:rFonts w:eastAsiaTheme="minorEastAsia"/>
+        </w:rPr>
+        <w:drawing>
+          <wp:inline distT="0" distB="0" distL="0" distR="0" wp14:anchorId="5D57902C" wp14:editId="336A7EE3">
+            <wp:extent cx="5760720" cy="2508250"/>
+            <wp:effectExtent l="0" t="0" r="0" b="0"/>
+            <wp:docPr id="1435763379" name="Picture 1" descr="A screenshot of a computer code&#10;&#10;AI-generated content may be incorrect."/>
+            <wp:cNvGraphicFramePr>
+              <a:graphicFrameLocks xmlns:a="http://schemas.openxmlformats.org/drawingml/2006/main" noChangeAspect="1"/>
+            </wp:cNvGraphicFramePr>
+            <a:graphic xmlns:a="http://schemas.openxmlformats.org/drawingml/2006/main">
+              <a:graphicData uri="http://schemas.openxmlformats.org/drawingml/2006/picture">
+                <pic:pic xmlns:pic="http://schemas.openxmlformats.org/drawingml/2006/picture">
+                  <pic:nvPicPr>
+                    <pic:cNvPr id="1435763379" name="Picture 1" descr="A screenshot of a computer code&#10;&#10;AI-generated content may be incorrect."/>
+                    <pic:cNvPicPr/>
+                  </pic:nvPicPr>
+                  <pic:blipFill>
+                    <a:blip r:embed="rId36"/>
+                    <a:stretch>
+                      <a:fillRect/>
+                    </a:stretch>
+                  </pic:blipFill>
+                  <pic:spPr>
+                    <a:xfrm>
+                      <a:off x="0" y="0"/>
+                      <a:ext cx="5760720" cy="2508250"/>
+                    </a:xfrm>
+                    <a:prstGeom prst="rect">
+                      <a:avLst/>
+                    </a:prstGeom>
+                  </pic:spPr>
+                </pic:pic>
+              </a:graphicData>
+            </a:graphic>
+          </wp:inline>
+        </w:drawing>
+      </w:r>
+    </w:p>
+    <w:p>
+      <w:pPr>
+        <w:rPr>
+          <w:rFonts w:eastAsiaTheme="minorEastAsia"/>
+          <w:sz w:val="28"/>
+          <w:szCs w:val="28"/>
+        </w:rPr>
+      </w:pPr>
+      <w:r>
+        <w:rPr>
+          <w:rFonts w:eastAsiaTheme="minorEastAsia"/>
+          <w:sz w:val="28"/>
+          <w:szCs w:val="28"/>
+        </w:rPr>
+        <w:t>Emission</w:t>
+      </w:r>
+    </w:p>
+    <w:p>
+      <w:pPr>
+        <w:rPr>
+          <w:rFonts w:eastAsiaTheme="minorEastAsia"/>
+          <w:sz w:val="32"/>
+          <w:szCs w:val="32"/>
+        </w:rPr>
+      </w:pPr>
+      <w:r>
+        <w:rPr>
+          <w:rFonts w:eastAsiaTheme="minorEastAsia"/>
+          <w:sz w:val="32"/>
+          <w:szCs w:val="32"/>
+        </w:rPr>
+        <w:drawing>
+          <wp:inline distT="0" distB="0" distL="0" distR="0" wp14:anchorId="3AF19E8F" wp14:editId="573490A2">
+            <wp:extent cx="5760720" cy="2365375"/>
+            <wp:effectExtent l="0" t="0" r="0" b="0"/>
+            <wp:docPr id="108939099" name="Picture 1" descr="A computer screen shot of a computer code&#10;&#10;AI-generated content may be incorrect."/>
+            <wp:cNvGraphicFramePr>
+              <a:graphicFrameLocks xmlns:a="http://schemas.openxmlformats.org/drawingml/2006/main" noChangeAspect="1"/>
+            </wp:cNvGraphicFramePr>
+            <a:graphic xmlns:a="http://schemas.openxmlformats.org/drawingml/2006/main">
+              <a:graphicData uri="http://schemas.openxmlformats.org/drawingml/2006/picture">
+                <pic:pic xmlns:pic="http://schemas.openxmlformats.org/drawingml/2006/picture">
+                  <pic:nvPicPr>
+                    <pic:cNvPr id="108939099" name="Picture 1" descr="A computer screen shot of a computer code&#10;&#10;AI-generated content may be incorrect."/>
+                    <pic:cNvPicPr/>
+                  </pic:nvPicPr>
+                  <pic:blipFill>
+                    <a:blip r:embed="rId37"/>
+                    <a:stretch>
+                      <a:fillRect/>
+                    </a:stretch>
+                  </pic:blipFill>
+                  <pic:spPr>
+                    <a:xfrm>
+                      <a:off x="0" y="0"/>
+                      <a:ext cx="5760720" cy="2365375"/>
+                    </a:xfrm>
+                    <a:prstGeom prst="rect">
+                      <a:avLst/>
+                    </a:prstGeom>
+                  </pic:spPr>
+                </pic:pic>
+              </a:graphicData>
+            </a:graphic>
+          </wp:inline>
+        </w:drawing>
+      </w:r>
+    </w:p>
+    <w:p>
+      <w:pPr>
+        <w:rPr>
+          <w:rFonts w:eastAsiaTheme="minorEastAsia"/>
+          <w:sz w:val="32"/>
+          <w:szCs w:val="32"/>
+        </w:rPr>
+      </w:pPr>
+      <w:r>
+        <w:rPr>
+          <w:rFonts w:eastAsiaTheme="minorEastAsia"/>
+          <w:sz w:val="32"/>
+          <w:szCs w:val="32"/>
+        </w:rPr>
+        <w:lastRenderedPageBreak/>
+        <w:drawing>
+          <wp:inline distT="0" distB="0" distL="0" distR="0" wp14:anchorId="300F0138" wp14:editId="542ACC5F">
+            <wp:extent cx="5760720" cy="2909570"/>
+            <wp:effectExtent l="0" t="0" r="0" b="0"/>
+            <wp:docPr id="1180649583" name="Picture 1" descr="A screenshot of a computer program&#10;&#10;AI-generated content may be incorrect."/>
+            <wp:cNvGraphicFramePr>
+              <a:graphicFrameLocks xmlns:a="http://schemas.openxmlformats.org/drawingml/2006/main" noChangeAspect="1"/>
+            </wp:cNvGraphicFramePr>
+            <a:graphic xmlns:a="http://schemas.openxmlformats.org/drawingml/2006/main">
+              <a:graphicData uri="http://schemas.openxmlformats.org/drawingml/2006/picture">
+                <pic:pic xmlns:pic="http://schemas.openxmlformats.org/drawingml/2006/picture">
+                  <pic:nvPicPr>
+                    <pic:cNvPr id="1180649583" name="Picture 1" descr="A screenshot of a computer program&#10;&#10;AI-generated content may be incorrect."/>
+                    <pic:cNvPicPr/>
+                  </pic:nvPicPr>
+                  <pic:blipFill>
+                    <a:blip r:embed="rId38"/>
+                    <a:stretch>
+                      <a:fillRect/>
+                    </a:stretch>
+                  </pic:blipFill>
+                  <pic:spPr>
+                    <a:xfrm>
+                      <a:off x="0" y="0"/>
+                      <a:ext cx="5760720" cy="2909570"/>
+                    </a:xfrm>
+                    <a:prstGeom prst="rect">
+                      <a:avLst/>
+                    </a:prstGeom>
+                  </pic:spPr>
+                </pic:pic>
+              </a:graphicData>
+            </a:graphic>
+          </wp:inline>
+        </w:drawing>
+      </w:r>
+    </w:p>
+    <w:p>
+      <w:pPr>
+        <w:rPr>
+          <w:rFonts w:eastAsiaTheme="minorEastAsia"/>
+        </w:rPr>
+      </w:pPr>
+      <w:r>
+        <w:rPr>
+          <w:rFonts w:eastAsiaTheme="minorEastAsia"/>
+        </w:rPr>
+        <w:t>Emettre un paquet :</w:t>
+      </w:r>
+    </w:p>
+    <w:p>
+      <w:pPr>
+        <w:rPr>
+          <w:rFonts w:eastAsiaTheme="minorEastAsia"/>
+        </w:rPr>
+      </w:pPr>
+      <w:r>
+        <w:rPr>
+          <w:rFonts w:eastAsiaTheme="minorEastAsia"/>
+        </w:rPr>
+        <w:drawing>
+          <wp:inline distT="0" distB="0" distL="0" distR="0" wp14:anchorId="25500A43" wp14:editId="11035506">
+            <wp:extent cx="5760720" cy="4413885"/>
+            <wp:effectExtent l="0" t="0" r="0" b="0"/>
+            <wp:docPr id="2118592792" name="Picture 1" descr="A screenshot of a computer program&#10;&#10;AI-generated content may be incorrect."/>
+            <wp:cNvGraphicFramePr>
+              <a:graphicFrameLocks xmlns:a="http://schemas.openxmlformats.org/drawingml/2006/main" noChangeAspect="1"/>
+            </wp:cNvGraphicFramePr>
+            <a:graphic xmlns:a="http://schemas.openxmlformats.org/drawingml/2006/main">
+              <a:graphicData uri="http://schemas.openxmlformats.org/drawingml/2006/picture">
+                <pic:pic xmlns:pic="http://schemas.openxmlformats.org/drawingml/2006/picture">
+                  <pic:nvPicPr>
+                    <pic:cNvPr id="2118592792" name="Picture 1" descr="A screenshot of a computer program&#10;&#10;AI-generated content may be incorrect."/>
+                    <pic:cNvPicPr/>
+                  </pic:nvPicPr>
+                  <pic:blipFill>
+                    <a:blip r:embed="rId39"/>
+                    <a:stretch>
+                      <a:fillRect/>
+                    </a:stretch>
+                  </pic:blipFill>
+                  <pic:spPr>
+                    <a:xfrm>
+                      <a:off x="0" y="0"/>
+                      <a:ext cx="5760720" cy="4413885"/>
+                    </a:xfrm>
+                    <a:prstGeom prst="rect">
+                      <a:avLst/>
+                    </a:prstGeom>
+                  </pic:spPr>
+                </pic:pic>
+              </a:graphicData>
+            </a:graphic>
+          </wp:inline>
+        </w:drawing>
+      </w:r>
     </w:p>
     <w:sectPr>
       <w:pgSz w:w="11906" w:h="16838"/>

</xml_diff>